<commit_message>
Edited config management plan document
</commit_message>
<xml_diff>
--- a/Deliverables/PALSS_Deliverable_4/PALSS_Deliverable_4_ConfigurationManagement.docx
+++ b/Deliverables/PALSS_Deliverable_4/PALSS_Deliverable_4_ConfigurationManagement.docx
@@ -8,80 +8,227 @@
           <w:sz w:val="24"/>
         </w:rPr>
       </w:pPr>
+      <w:r>
+        <w:rPr>
+          <w:sz w:val="24"/>
+        </w:rPr>
+        <w:t>COS420</w:t>
+      </w:r>
+    </w:p>
+    <w:p>
+      <w:pPr>
+        <w:rPr>
+          <w:sz w:val="24"/>
+        </w:rPr>
+      </w:pPr>
+      <w:r>
+        <w:rPr>
+          <w:sz w:val="24"/>
+        </w:rPr>
+        <w:t>PALSS</w:t>
+      </w:r>
+    </w:p>
+    <w:p>
+      <w:pPr>
+        <w:rPr>
+          <w:sz w:val="24"/>
+        </w:rPr>
+      </w:pPr>
+      <w:r>
+        <w:rPr>
+          <w:sz w:val="24"/>
+        </w:rPr>
+        <w:t>Software Configuration Management Plan</w:t>
+      </w:r>
+    </w:p>
+    <w:p>
+      <w:pPr>
+        <w:rPr>
+          <w:sz w:val="24"/>
+        </w:rPr>
+      </w:pPr>
+    </w:p>
+    <w:p>
+      <w:pPr>
+        <w:rPr>
+          <w:sz w:val="28"/>
+        </w:rPr>
+      </w:pPr>
+      <w:r>
+        <w:rPr>
+          <w:b/>
+          <w:sz w:val="28"/>
+        </w:rPr>
+        <w:t>Contents</w:t>
+      </w:r>
+    </w:p>
+    <w:p>
+      <w:pPr>
+        <w:ind w:left="720"/>
+        <w:rPr>
+          <w:sz w:val="28"/>
+        </w:rPr>
+      </w:pPr>
+      <w:r>
+        <w:rPr>
+          <w:sz w:val="28"/>
+        </w:rPr>
+        <w:t>1.</w:t>
+      </w:r>
+      <w:r>
+        <w:rPr>
+          <w:sz w:val="28"/>
+        </w:rPr>
+        <w:t xml:space="preserve"> </w:t>
+      </w:r>
+      <w:r>
+        <w:rPr>
+          <w:sz w:val="28"/>
+        </w:rPr>
+        <w:t>Introduc</w:t>
+      </w:r>
+      <w:r>
+        <w:rPr>
+          <w:sz w:val="28"/>
+        </w:rPr>
+        <w:t>tion</w:t>
+      </w:r>
+    </w:p>
+    <w:p>
+      <w:pPr>
+        <w:ind w:left="720"/>
+        <w:rPr>
+          <w:sz w:val="28"/>
+        </w:rPr>
+      </w:pPr>
+      <w:r>
+        <w:rPr>
+          <w:sz w:val="28"/>
+        </w:rPr>
+        <w:t xml:space="preserve">    Management</w:t>
+      </w:r>
+    </w:p>
+    <w:p>
+      <w:pPr>
+        <w:rPr>
+          <w:sz w:val="28"/>
+        </w:rPr>
+      </w:pPr>
+      <w:r>
+        <w:rPr>
+          <w:sz w:val="28"/>
+        </w:rPr>
+        <w:tab/>
+        <w:t>2. Activities</w:t>
+      </w:r>
+    </w:p>
+    <w:p>
+      <w:pPr>
+        <w:rPr>
+          <w:sz w:val="28"/>
+        </w:rPr>
+      </w:pPr>
+      <w:r>
+        <w:rPr>
+          <w:sz w:val="28"/>
+        </w:rPr>
+        <w:tab/>
+        <w:t>3. Schedule</w:t>
+      </w:r>
+    </w:p>
+    <w:p>
+      <w:pPr>
+        <w:rPr>
+          <w:sz w:val="28"/>
+        </w:rPr>
+      </w:pPr>
+      <w:r>
+        <w:rPr>
+          <w:sz w:val="28"/>
+        </w:rPr>
+        <w:tab/>
+        <w:t xml:space="preserve">    Resources</w:t>
+      </w:r>
+    </w:p>
+    <w:p>
+      <w:pPr>
+        <w:rPr>
+          <w:sz w:val="28"/>
+        </w:rPr>
+      </w:pPr>
+      <w:r>
+        <w:rPr>
+          <w:sz w:val="28"/>
+        </w:rPr>
+        <w:tab/>
+        <w:t xml:space="preserve">    Plan maintenance</w:t>
+      </w:r>
+    </w:p>
+    <w:p>
+      <w:pPr>
+        <w:rPr>
+          <w:sz w:val="24"/>
+        </w:rPr>
+      </w:pPr>
+    </w:p>
+    <w:p>
+      <w:pPr>
+        <w:rPr>
+          <w:rStyle w:val="Strong"/>
+          <w:sz w:val="28"/>
+        </w:rPr>
+      </w:pPr>
+      <w:r>
+        <w:rPr>
+          <w:rStyle w:val="Strong"/>
+          <w:sz w:val="28"/>
+        </w:rPr>
+        <w:t>Introduction</w:t>
+      </w:r>
+    </w:p>
+    <w:p>
+      <w:pPr>
+        <w:spacing w:line="360" w:lineRule="auto"/>
+        <w:ind w:left="720"/>
+        <w:rPr>
+          <w:rStyle w:val="Strong"/>
+          <w:b w:val="0"/>
+          <w:sz w:val="24"/>
+        </w:rPr>
+      </w:pPr>
+      <w:r>
+        <w:rPr>
+          <w:rStyle w:val="Strong"/>
+          <w:b w:val="0"/>
+          <w:sz w:val="24"/>
+        </w:rPr>
+        <w:t>The purpose of this Configuration Management Plan is to keep track of changes that have been made and need to be made to Xpendit, in addition to has made and who will make those changes.</w:t>
+      </w:r>
+      <w:r>
+        <w:rPr>
+          <w:rStyle w:val="Strong"/>
+          <w:b w:val="0"/>
+          <w:sz w:val="24"/>
+        </w:rPr>
+        <w:t xml:space="preserve"> There are no </w:t>
+      </w:r>
+      <w:r>
+        <w:rPr>
+          <w:rStyle w:val="Strong"/>
+          <w:b w:val="0"/>
+          <w:sz w:val="24"/>
+        </w:rPr>
+        <w:t>required assumptions</w:t>
+      </w:r>
       <w:bookmarkStart w:id="0" w:name="_GoBack"/>
       <w:bookmarkEnd w:id="0"/>
       <w:r>
         <w:rPr>
-          <w:sz w:val="24"/>
-        </w:rPr>
-        <w:t>COS420</w:t>
-      </w:r>
-    </w:p>
-    <w:p>
-      <w:pPr>
-        <w:rPr>
-          <w:sz w:val="24"/>
-        </w:rPr>
-      </w:pPr>
-      <w:r>
-        <w:rPr>
-          <w:sz w:val="24"/>
-        </w:rPr>
-        <w:t>PALSS</w:t>
-      </w:r>
-    </w:p>
-    <w:p>
-      <w:pPr>
-        <w:rPr>
-          <w:sz w:val="24"/>
-        </w:rPr>
-      </w:pPr>
-      <w:r>
-        <w:rPr>
-          <w:sz w:val="24"/>
-        </w:rPr>
-        <w:t>Software Configuration Management Plan</w:t>
-      </w:r>
-    </w:p>
-    <w:p>
-      <w:pPr>
-        <w:rPr>
-          <w:sz w:val="24"/>
-        </w:rPr>
-      </w:pPr>
-    </w:p>
-    <w:p>
-      <w:pPr>
-        <w:rPr>
-          <w:rStyle w:val="Strong"/>
-          <w:sz w:val="28"/>
-        </w:rPr>
-      </w:pPr>
-      <w:r>
-        <w:rPr>
-          <w:rStyle w:val="Strong"/>
-          <w:sz w:val="28"/>
-        </w:rPr>
-        <w:t>Introduction</w:t>
-      </w:r>
-    </w:p>
-    <w:p>
-      <w:pPr>
-        <w:spacing w:line="360" w:lineRule="auto"/>
-        <w:ind w:left="720"/>
-        <w:rPr>
-          <w:rStyle w:val="Strong"/>
-          <w:b w:val="0"/>
-          <w:sz w:val="24"/>
-        </w:rPr>
-      </w:pPr>
-      <w:r>
-        <w:rPr>
-          <w:rStyle w:val="Strong"/>
-          <w:b w:val="0"/>
-          <w:sz w:val="24"/>
-        </w:rPr>
-        <w:t>The purpose of this Configuration Management Plan is to keep track of changes that have been made and need to be made to Xpendit, in addition to has made and who will make those changes.</w:t>
+          <w:rStyle w:val="Strong"/>
+          <w:b w:val="0"/>
+          <w:sz w:val="24"/>
+        </w:rPr>
+        <w:t xml:space="preserve"> or limitations.</w:t>
       </w:r>
     </w:p>
     <w:p>
@@ -180,6 +327,7 @@
           <w:b w:val="0"/>
           <w:sz w:val="24"/>
         </w:rPr>
+        <w:lastRenderedPageBreak/>
         <w:t xml:space="preserve">Project </w:t>
       </w:r>
       <w:r>
@@ -288,90 +436,240 @@
           <w:b w:val="0"/>
           <w:sz w:val="24"/>
         </w:rPr>
+        <w:t xml:space="preserve">Developer: </w:t>
+      </w:r>
+      <w:r>
+        <w:rPr>
+          <w:rStyle w:val="Strong"/>
+          <w:b w:val="0"/>
+          <w:sz w:val="24"/>
+        </w:rPr>
+        <w:t xml:space="preserve">The Developers </w:t>
+      </w:r>
+      <w:r>
+        <w:rPr>
+          <w:rStyle w:val="Strong"/>
+          <w:b w:val="0"/>
+          <w:sz w:val="24"/>
+        </w:rPr>
+        <w:t>are in charge of implementing the changes that are determined necessary by the Product Owner and Scrum Master. These changes are to be up to the quality standards determined by the Product Owner.</w:t>
+      </w:r>
+    </w:p>
+    <w:p>
+      <w:pPr>
+        <w:rPr>
+          <w:rStyle w:val="Strong"/>
+          <w:sz w:val="28"/>
+        </w:rPr>
+      </w:pPr>
+      <w:r>
+        <w:rPr>
+          <w:rStyle w:val="Strong"/>
+          <w:sz w:val="28"/>
+        </w:rPr>
+        <w:t>Activities</w:t>
+      </w:r>
+    </w:p>
+    <w:p>
+      <w:pPr>
+        <w:spacing w:line="360" w:lineRule="auto"/>
+        <w:ind w:left="720"/>
+        <w:rPr>
+          <w:rStyle w:val="Strong"/>
+          <w:b w:val="0"/>
+          <w:sz w:val="24"/>
+        </w:rPr>
+      </w:pPr>
+      <w:r>
+        <w:rPr>
+          <w:rStyle w:val="Strong"/>
+          <w:b w:val="0"/>
+          <w:sz w:val="24"/>
+        </w:rPr>
+        <w:t xml:space="preserve">Because Xpendit has not yet been released to the public, thinking of necessary changes and new features is left to each member of PALSS. </w:t>
+      </w:r>
+      <w:r>
+        <w:rPr>
+          <w:rStyle w:val="Strong"/>
+          <w:b w:val="0"/>
+          <w:sz w:val="24"/>
+        </w:rPr>
+        <w:t xml:space="preserve">Given the small size of the PALSS team, </w:t>
+      </w:r>
+      <w:r>
+        <w:rPr>
+          <w:rStyle w:val="Strong"/>
+          <w:b w:val="0"/>
+          <w:sz w:val="24"/>
+        </w:rPr>
+        <w:t xml:space="preserve">these </w:t>
+      </w:r>
+      <w:r>
+        <w:rPr>
+          <w:rStyle w:val="Strong"/>
+          <w:b w:val="0"/>
+          <w:sz w:val="24"/>
+        </w:rPr>
+        <w:t>changes are requested during meetings of the entire team. Changes are evaluated upon being requested</w:t>
+      </w:r>
+      <w:r>
+        <w:rPr>
+          <w:rStyle w:val="Strong"/>
+          <w:b w:val="0"/>
+          <w:sz w:val="24"/>
+        </w:rPr>
+        <w:t>, and are then approved or disapproved</w:t>
+      </w:r>
+      <w:r>
+        <w:rPr>
+          <w:rStyle w:val="Strong"/>
+          <w:b w:val="0"/>
+          <w:sz w:val="24"/>
+        </w:rPr>
+        <w:t>.</w:t>
+      </w:r>
+      <w:r>
+        <w:rPr>
+          <w:rStyle w:val="Strong"/>
+          <w:b w:val="0"/>
+          <w:sz w:val="24"/>
+        </w:rPr>
+        <w:t xml:space="preserve"> </w:t>
+      </w:r>
+    </w:p>
+    <w:p>
+      <w:pPr>
+        <w:spacing w:line="360" w:lineRule="auto"/>
+        <w:ind w:left="720"/>
+        <w:rPr>
+          <w:rStyle w:val="Strong"/>
+          <w:b w:val="0"/>
+          <w:sz w:val="24"/>
+        </w:rPr>
+      </w:pPr>
+    </w:p>
+    <w:p>
+      <w:pPr>
+        <w:spacing w:line="360" w:lineRule="auto"/>
+        <w:ind w:left="720"/>
+        <w:rPr>
+          <w:rStyle w:val="Strong"/>
+          <w:b w:val="0"/>
+          <w:sz w:val="24"/>
+        </w:rPr>
+      </w:pPr>
+      <w:r>
+        <w:rPr>
+          <w:rStyle w:val="Strong"/>
+          <w:b w:val="0"/>
+          <w:sz w:val="24"/>
+        </w:rPr>
+        <w:t xml:space="preserve">When a change request is approved by PALSS, it is first adapted into a user story. In user story form it is added to our Project Backlog spreadsheet, as well as our </w:t>
+      </w:r>
+      <w:proofErr w:type="spellStart"/>
+      <w:r>
+        <w:rPr>
+          <w:rStyle w:val="Strong"/>
+          <w:b w:val="0"/>
+          <w:sz w:val="24"/>
+        </w:rPr>
+        <w:t>ZenHub</w:t>
+      </w:r>
+      <w:proofErr w:type="spellEnd"/>
+      <w:r>
+        <w:rPr>
+          <w:rStyle w:val="Strong"/>
+          <w:b w:val="0"/>
+          <w:sz w:val="24"/>
+        </w:rPr>
+        <w:t xml:space="preserve">-based Kanban board. On the Project Backlog spreadsheet, user stories are given a sequential identification number to make it easier to track each necessary change. The Project Owner decided what changes should be made and in what order, and the Developers are </w:t>
+      </w:r>
+      <w:r>
+        <w:rPr>
+          <w:rStyle w:val="Strong"/>
+          <w:b w:val="0"/>
+          <w:sz w:val="24"/>
+        </w:rPr>
+        <w:t>responsible for implementation of</w:t>
+      </w:r>
+      <w:r>
+        <w:rPr>
+          <w:rStyle w:val="Strong"/>
+          <w:b w:val="0"/>
+          <w:sz w:val="24"/>
+        </w:rPr>
+        <w:t xml:space="preserve"> those changes.</w:t>
+      </w:r>
+    </w:p>
+    <w:p>
+      <w:pPr>
+        <w:spacing w:line="360" w:lineRule="auto"/>
+        <w:ind w:left="720"/>
+        <w:rPr>
+          <w:rStyle w:val="Strong"/>
+          <w:b w:val="0"/>
+          <w:sz w:val="24"/>
+        </w:rPr>
+      </w:pPr>
+    </w:p>
+    <w:p>
+      <w:pPr>
+        <w:spacing w:line="360" w:lineRule="auto"/>
+        <w:ind w:left="720"/>
+        <w:rPr>
+          <w:rStyle w:val="Strong"/>
+          <w:b w:val="0"/>
+          <w:sz w:val="24"/>
+        </w:rPr>
+      </w:pPr>
+      <w:r>
+        <w:rPr>
+          <w:rStyle w:val="Strong"/>
+          <w:b w:val="0"/>
+          <w:sz w:val="24"/>
+        </w:rPr>
+        <w:t xml:space="preserve">At the end of a sprint, the Scrum </w:t>
+      </w:r>
+      <w:r>
+        <w:rPr>
+          <w:rStyle w:val="Strong"/>
+          <w:b w:val="0"/>
+          <w:sz w:val="24"/>
+        </w:rPr>
+        <w:t xml:space="preserve">Master and Project Owner collaboratively decide whether or not the changes made in the last week are up to Xpendit’s quality standards. </w:t>
+      </w:r>
+      <w:r>
+        <w:rPr>
+          <w:rStyle w:val="Strong"/>
+          <w:b w:val="0"/>
+          <w:sz w:val="24"/>
+        </w:rPr>
         <w:lastRenderedPageBreak/>
-        <w:t xml:space="preserve">Developer: </w:t>
-      </w:r>
-      <w:r>
-        <w:rPr>
-          <w:rStyle w:val="Strong"/>
-          <w:b w:val="0"/>
-          <w:sz w:val="24"/>
-        </w:rPr>
-        <w:t xml:space="preserve">The Developers </w:t>
-      </w:r>
-      <w:r>
-        <w:rPr>
-          <w:rStyle w:val="Strong"/>
-          <w:b w:val="0"/>
-          <w:sz w:val="24"/>
-        </w:rPr>
-        <w:t>are in charge of implementing the changes that are determined necessary by the Product Owner and Scrum Master. These changes are to be up to the quality standards determined by the Product Owner.</w:t>
-      </w:r>
-    </w:p>
-    <w:p>
-      <w:pPr>
-        <w:rPr>
-          <w:rStyle w:val="Strong"/>
-          <w:sz w:val="28"/>
-        </w:rPr>
-      </w:pPr>
-      <w:r>
-        <w:rPr>
-          <w:rStyle w:val="Strong"/>
-          <w:sz w:val="28"/>
-        </w:rPr>
-        <w:t>Activities</w:t>
-      </w:r>
-    </w:p>
-    <w:p>
-      <w:pPr>
-        <w:spacing w:line="360" w:lineRule="auto"/>
-        <w:ind w:left="720"/>
-        <w:rPr>
-          <w:rStyle w:val="Strong"/>
-          <w:b w:val="0"/>
-          <w:sz w:val="24"/>
-        </w:rPr>
-      </w:pPr>
-      <w:r>
-        <w:rPr>
-          <w:rStyle w:val="Strong"/>
-          <w:b w:val="0"/>
-          <w:sz w:val="24"/>
-        </w:rPr>
-        <w:t xml:space="preserve">Because Xpendit has not yet been released to the public, thinking of necessary changes and new features is left to each member of PALSS. </w:t>
-      </w:r>
-      <w:r>
-        <w:rPr>
-          <w:rStyle w:val="Strong"/>
-          <w:b w:val="0"/>
-          <w:sz w:val="24"/>
-        </w:rPr>
-        <w:t xml:space="preserve">Given the small size of the PALSS team, </w:t>
-      </w:r>
-      <w:r>
-        <w:rPr>
-          <w:rStyle w:val="Strong"/>
-          <w:b w:val="0"/>
-          <w:sz w:val="24"/>
-        </w:rPr>
-        <w:t xml:space="preserve">these </w:t>
-      </w:r>
-      <w:r>
-        <w:rPr>
-          <w:rStyle w:val="Strong"/>
-          <w:b w:val="0"/>
-          <w:sz w:val="24"/>
-        </w:rPr>
-        <w:t>changes are requested during meetings of the entire team. Changes are evaluated upon being requested</w:t>
-      </w:r>
-      <w:r>
-        <w:rPr>
-          <w:rStyle w:val="Strong"/>
-          <w:b w:val="0"/>
-          <w:sz w:val="24"/>
-        </w:rPr>
-        <w:t>, and are then approved or disapproved</w:t>
+        <w:t xml:space="preserve">If new features or changes are determined to be implemented well enough, Xpendit is rebuilt and </w:t>
+      </w:r>
+      <w:r>
+        <w:rPr>
+          <w:rStyle w:val="Strong"/>
+          <w:b w:val="0"/>
+          <w:sz w:val="24"/>
+        </w:rPr>
+        <w:t xml:space="preserve">deployed </w:t>
+      </w:r>
+      <w:r>
+        <w:rPr>
+          <w:rStyle w:val="Strong"/>
+          <w:b w:val="0"/>
+          <w:sz w:val="24"/>
+        </w:rPr>
+        <w:t xml:space="preserve">to </w:t>
+      </w:r>
+      <w:r>
+        <w:rPr>
+          <w:rStyle w:val="Strong"/>
+          <w:b w:val="0"/>
+          <w:sz w:val="24"/>
+        </w:rPr>
+        <w:t>users</w:t>
       </w:r>
       <w:r>
         <w:rPr>
@@ -381,166 +679,6 @@
         </w:rPr>
         <w:t>.</w:t>
       </w:r>
-      <w:r>
-        <w:rPr>
-          <w:rStyle w:val="Strong"/>
-          <w:b w:val="0"/>
-          <w:sz w:val="24"/>
-        </w:rPr>
-        <w:t xml:space="preserve"> </w:t>
-      </w:r>
-    </w:p>
-    <w:p>
-      <w:pPr>
-        <w:spacing w:line="360" w:lineRule="auto"/>
-        <w:ind w:left="720"/>
-        <w:rPr>
-          <w:rStyle w:val="Strong"/>
-          <w:b w:val="0"/>
-          <w:sz w:val="24"/>
-        </w:rPr>
-      </w:pPr>
-    </w:p>
-    <w:p>
-      <w:pPr>
-        <w:spacing w:line="360" w:lineRule="auto"/>
-        <w:ind w:left="720"/>
-        <w:rPr>
-          <w:rStyle w:val="Strong"/>
-          <w:b w:val="0"/>
-          <w:sz w:val="24"/>
-        </w:rPr>
-      </w:pPr>
-      <w:r>
-        <w:rPr>
-          <w:rStyle w:val="Strong"/>
-          <w:b w:val="0"/>
-          <w:sz w:val="24"/>
-        </w:rPr>
-        <w:t xml:space="preserve">When a change request is approved by PALSS, it is first adapted into a user story. In user story form it is added to our Project Backlog spreadsheet, as well as our </w:t>
-      </w:r>
-      <w:proofErr w:type="spellStart"/>
-      <w:r>
-        <w:rPr>
-          <w:rStyle w:val="Strong"/>
-          <w:b w:val="0"/>
-          <w:sz w:val="24"/>
-        </w:rPr>
-        <w:t>ZenHub</w:t>
-      </w:r>
-      <w:proofErr w:type="spellEnd"/>
-      <w:r>
-        <w:rPr>
-          <w:rStyle w:val="Strong"/>
-          <w:b w:val="0"/>
-          <w:sz w:val="24"/>
-        </w:rPr>
-        <w:t xml:space="preserve">-based Kanban board. On the Project Backlog spreadsheet, user stories are given a sequential identification number to make it easier to track each necessary change. The Project Owner decided what changes should be made and in what order, and the Developers are </w:t>
-      </w:r>
-      <w:r>
-        <w:rPr>
-          <w:rStyle w:val="Strong"/>
-          <w:b w:val="0"/>
-          <w:sz w:val="24"/>
-        </w:rPr>
-        <w:t>responsible for implementation of</w:t>
-      </w:r>
-      <w:r>
-        <w:rPr>
-          <w:rStyle w:val="Strong"/>
-          <w:b w:val="0"/>
-          <w:sz w:val="24"/>
-        </w:rPr>
-        <w:t xml:space="preserve"> those changes.</w:t>
-      </w:r>
-    </w:p>
-    <w:p>
-      <w:pPr>
-        <w:spacing w:line="360" w:lineRule="auto"/>
-        <w:ind w:left="720"/>
-        <w:rPr>
-          <w:rStyle w:val="Strong"/>
-          <w:b w:val="0"/>
-          <w:sz w:val="24"/>
-        </w:rPr>
-      </w:pPr>
-    </w:p>
-    <w:p>
-      <w:pPr>
-        <w:spacing w:line="360" w:lineRule="auto"/>
-        <w:ind w:left="720"/>
-        <w:rPr>
-          <w:rStyle w:val="Strong"/>
-          <w:b w:val="0"/>
-          <w:sz w:val="24"/>
-        </w:rPr>
-      </w:pPr>
-      <w:r>
-        <w:rPr>
-          <w:rStyle w:val="Strong"/>
-          <w:b w:val="0"/>
-          <w:sz w:val="24"/>
-        </w:rPr>
-        <w:t xml:space="preserve">At the end of a sprint, the Scrum </w:t>
-      </w:r>
-      <w:r>
-        <w:rPr>
-          <w:rStyle w:val="Strong"/>
-          <w:b w:val="0"/>
-          <w:sz w:val="24"/>
-        </w:rPr>
-        <w:t xml:space="preserve">Master and Project Owner collaboratively decide whether or not the changes made in the last week are up to </w:t>
-      </w:r>
-      <w:proofErr w:type="spellStart"/>
-      <w:r>
-        <w:rPr>
-          <w:rStyle w:val="Strong"/>
-          <w:b w:val="0"/>
-          <w:sz w:val="24"/>
-        </w:rPr>
-        <w:t>Xpendit’s</w:t>
-      </w:r>
-      <w:proofErr w:type="spellEnd"/>
-      <w:r>
-        <w:rPr>
-          <w:rStyle w:val="Strong"/>
-          <w:b w:val="0"/>
-          <w:sz w:val="24"/>
-        </w:rPr>
-        <w:t xml:space="preserve"> quality standards. If new features or changes are determined to be implemented well enough, Xpendit is rebuilt and </w:t>
-      </w:r>
-      <w:r>
-        <w:rPr>
-          <w:rStyle w:val="Strong"/>
-          <w:b w:val="0"/>
-          <w:sz w:val="24"/>
-        </w:rPr>
-        <w:t xml:space="preserve">deployed </w:t>
-      </w:r>
-      <w:r>
-        <w:rPr>
-          <w:rStyle w:val="Strong"/>
-          <w:b w:val="0"/>
-          <w:sz w:val="24"/>
-        </w:rPr>
-        <w:t xml:space="preserve">to </w:t>
-      </w:r>
-      <w:r>
-        <w:rPr>
-          <w:rStyle w:val="Strong"/>
-          <w:b w:val="0"/>
-          <w:sz w:val="24"/>
-        </w:rPr>
-        <w:t>users</w:t>
-      </w:r>
-      <w:r>
-        <w:rPr>
-          <w:rStyle w:val="Strong"/>
-          <w:b w:val="0"/>
-          <w:sz w:val="24"/>
-        </w:rPr>
-        <w:t>.</w:t>
-      </w:r>
     </w:p>
     <w:p>
       <w:pPr>
@@ -613,24 +751,13 @@
           <w:sz w:val="24"/>
         </w:rPr>
       </w:pPr>
-      <w:proofErr w:type="spellStart"/>
-      <w:r>
-        <w:rPr>
-          <w:rStyle w:val="Strong"/>
-          <w:b w:val="0"/>
-          <w:sz w:val="24"/>
-        </w:rPr>
-        <w:lastRenderedPageBreak/>
-        <w:t>Xpendit’s</w:t>
-      </w:r>
-      <w:proofErr w:type="spellEnd"/>
-      <w:r>
-        <w:rPr>
-          <w:rStyle w:val="Strong"/>
-          <w:b w:val="0"/>
-          <w:sz w:val="24"/>
-        </w:rPr>
-        <w:t xml:space="preserve"> first consumer release will occur during out first weekly meeting in May. This falls specifically on Monday, May 6</w:t>
+      <w:r>
+        <w:rPr>
+          <w:rStyle w:val="Strong"/>
+          <w:b w:val="0"/>
+          <w:sz w:val="24"/>
+        </w:rPr>
+        <w:t>Xpendit’s first consumer release will occur during out first weekly meeting in May. This falls specifically on Monday, May 6</w:t>
       </w:r>
       <w:r>
         <w:rPr>
@@ -764,6 +891,103 @@
     </w:sectPr>
   </w:body>
 </w:document>
+</file>
+
+<file path=word/numbering.xml><?xml version="1.0" encoding="utf-8"?>
+<w:numbering xmlns:wpc="http://schemas.microsoft.com/office/word/2010/wordprocessingCanvas" xmlns:cx="http://schemas.microsoft.com/office/drawing/2014/chartex" xmlns:cx1="http://schemas.microsoft.com/office/drawing/2015/9/8/chartex" xmlns:cx2="http://schemas.microsoft.com/office/drawing/2015/10/21/chartex" xmlns:cx3="http://schemas.microsoft.com/office/drawing/2016/5/9/chartex" xmlns:cx4="http://schemas.microsoft.com/office/drawing/2016/5/10/chartex" xmlns:cx5="http://schemas.microsoft.com/office/drawing/2016/5/11/chartex" xmlns:cx6="http://schemas.microsoft.com/office/drawing/2016/5/12/chartex" xmlns:cx7="http://schemas.microsoft.com/office/drawing/2016/5/13/chartex" xmlns:cx8="http://schemas.microsoft.com/office/drawing/2016/5/14/chartex" xmlns:mc="http://schemas.openxmlformats.org/markup-compatibility/2006" xmlns:aink="http://schemas.microsoft.com/office/drawing/2016/ink" xmlns:am3d="http://schemas.microsoft.com/office/drawing/2017/model3d" xmlns:o="urn:schemas-microsoft-com:office:office" xmlns:r="http://schemas.openxmlformats.org/officeDocument/2006/relationships" xmlns:m="http://schemas.openxmlformats.org/officeDocument/2006/math" xmlns:v="urn:schemas-microsoft-com:vml" xmlns:wp14="http://schemas.microsoft.com/office/word/2010/wordprocessingDrawing" xmlns:wp="http://schemas.openxmlformats.org/drawingml/2006/wordprocessingDrawing" xmlns:w10="urn:schemas-microsoft-com:office:word" xmlns:w="http://schemas.openxmlformats.org/wordprocessingml/2006/main" xmlns:w14="http://schemas.microsoft.com/office/word/2010/wordml" xmlns:w15="http://schemas.microsoft.com/office/word/2012/wordml" xmlns:w16cid="http://schemas.microsoft.com/office/word/2016/wordml/cid" xmlns:w16se="http://schemas.microsoft.com/office/word/2015/wordml/symex" xmlns:wpg="http://schemas.microsoft.com/office/word/2010/wordprocessingGroup" xmlns:wpi="http://schemas.microsoft.com/office/word/2010/wordprocessingInk" xmlns:wne="http://schemas.microsoft.com/office/word/2006/wordml" xmlns:wps="http://schemas.microsoft.com/office/word/2010/wordprocessingShape" mc:Ignorable="w14 w15 w16se w16cid wp14">
+  <w:abstractNum w:abstractNumId="0" w15:restartNumberingAfterBreak="0">
+    <w:nsid w:val="1D6C5D3C"/>
+    <w:multiLevelType w:val="hybridMultilevel"/>
+    <w:tmpl w:val="FD646872"/>
+    <w:lvl w:ilvl="0" w:tplc="886E666E">
+      <w:start w:val="1"/>
+      <w:numFmt w:val="decimal"/>
+      <w:lvlText w:val="%1."/>
+      <w:lvlJc w:val="left"/>
+      <w:pPr>
+        <w:ind w:left="1080" w:hanging="360"/>
+      </w:pPr>
+      <w:rPr>
+        <w:rFonts w:hint="default"/>
+      </w:rPr>
+    </w:lvl>
+    <w:lvl w:ilvl="1" w:tplc="04090019" w:tentative="1">
+      <w:start w:val="1"/>
+      <w:numFmt w:val="lowerLetter"/>
+      <w:lvlText w:val="%2."/>
+      <w:lvlJc w:val="left"/>
+      <w:pPr>
+        <w:ind w:left="1800" w:hanging="360"/>
+      </w:pPr>
+    </w:lvl>
+    <w:lvl w:ilvl="2" w:tplc="0409001B" w:tentative="1">
+      <w:start w:val="1"/>
+      <w:numFmt w:val="lowerRoman"/>
+      <w:lvlText w:val="%3."/>
+      <w:lvlJc w:val="right"/>
+      <w:pPr>
+        <w:ind w:left="2520" w:hanging="180"/>
+      </w:pPr>
+    </w:lvl>
+    <w:lvl w:ilvl="3" w:tplc="0409000F" w:tentative="1">
+      <w:start w:val="1"/>
+      <w:numFmt w:val="decimal"/>
+      <w:lvlText w:val="%4."/>
+      <w:lvlJc w:val="left"/>
+      <w:pPr>
+        <w:ind w:left="3240" w:hanging="360"/>
+      </w:pPr>
+    </w:lvl>
+    <w:lvl w:ilvl="4" w:tplc="04090019" w:tentative="1">
+      <w:start w:val="1"/>
+      <w:numFmt w:val="lowerLetter"/>
+      <w:lvlText w:val="%5."/>
+      <w:lvlJc w:val="left"/>
+      <w:pPr>
+        <w:ind w:left="3960" w:hanging="360"/>
+      </w:pPr>
+    </w:lvl>
+    <w:lvl w:ilvl="5" w:tplc="0409001B" w:tentative="1">
+      <w:start w:val="1"/>
+      <w:numFmt w:val="lowerRoman"/>
+      <w:lvlText w:val="%6."/>
+      <w:lvlJc w:val="right"/>
+      <w:pPr>
+        <w:ind w:left="4680" w:hanging="180"/>
+      </w:pPr>
+    </w:lvl>
+    <w:lvl w:ilvl="6" w:tplc="0409000F" w:tentative="1">
+      <w:start w:val="1"/>
+      <w:numFmt w:val="decimal"/>
+      <w:lvlText w:val="%7."/>
+      <w:lvlJc w:val="left"/>
+      <w:pPr>
+        <w:ind w:left="5400" w:hanging="360"/>
+      </w:pPr>
+    </w:lvl>
+    <w:lvl w:ilvl="7" w:tplc="04090019" w:tentative="1">
+      <w:start w:val="1"/>
+      <w:numFmt w:val="lowerLetter"/>
+      <w:lvlText w:val="%8."/>
+      <w:lvlJc w:val="left"/>
+      <w:pPr>
+        <w:ind w:left="6120" w:hanging="360"/>
+      </w:pPr>
+    </w:lvl>
+    <w:lvl w:ilvl="8" w:tplc="0409001B" w:tentative="1">
+      <w:start w:val="1"/>
+      <w:numFmt w:val="lowerRoman"/>
+      <w:lvlText w:val="%9."/>
+      <w:lvlJc w:val="right"/>
+      <w:pPr>
+        <w:ind w:left="6840" w:hanging="180"/>
+      </w:pPr>
+    </w:lvl>
+  </w:abstractNum>
+  <w:num w:numId="1">
+    <w:abstractNumId w:val="0"/>
+  </w:num>
+</w:numbering>
 </file>
 
 <file path=word/styles.xml><?xml version="1.0" encoding="utf-8"?>
@@ -783,7 +1007,7 @@
       </w:pPr>
     </w:pPrDefault>
   </w:docDefaults>
-  <w:latentStyles w:defLockedState="0" w:defUIPriority="99" w:defSemiHidden="0" w:defUnhideWhenUsed="0" w:defQFormat="0" w:count="376">
+  <w:latentStyles w:defLockedState="0" w:defUIPriority="99" w:defSemiHidden="0" w:defUnhideWhenUsed="0" w:defQFormat="0" w:count="375">
     <w:lsdException w:name="Normal" w:uiPriority="0" w:qFormat="1"/>
     <w:lsdException w:name="heading 1" w:uiPriority="9" w:qFormat="1"/>
     <w:lsdException w:name="heading 2" w:semiHidden="1" w:uiPriority="9" w:unhideWhenUsed="1" w:qFormat="1"/>
@@ -889,6 +1113,7 @@
     <w:lsdException w:name="HTML Sample" w:semiHidden="1" w:unhideWhenUsed="1"/>
     <w:lsdException w:name="HTML Typewriter" w:semiHidden="1" w:unhideWhenUsed="1"/>
     <w:lsdException w:name="HTML Variable" w:semiHidden="1" w:unhideWhenUsed="1"/>
+    <w:lsdException w:name="Normal Table" w:semiHidden="1" w:unhideWhenUsed="1"/>
     <w:lsdException w:name="annotation subject" w:semiHidden="1" w:unhideWhenUsed="1"/>
     <w:lsdException w:name="No List" w:semiHidden="1" w:unhideWhenUsed="1"/>
     <w:lsdException w:name="Outline List 1" w:semiHidden="1" w:unhideWhenUsed="1"/>
@@ -935,8 +1160,10 @@
     <w:lsdException w:name="Table Subtle 2" w:semiHidden="1" w:unhideWhenUsed="1"/>
     <w:lsdException w:name="Table Web 1" w:semiHidden="1" w:unhideWhenUsed="1"/>
     <w:lsdException w:name="Table Web 2" w:semiHidden="1" w:unhideWhenUsed="1"/>
+    <w:lsdException w:name="Table Web 3" w:semiHidden="1" w:unhideWhenUsed="1"/>
     <w:lsdException w:name="Balloon Text" w:semiHidden="1" w:unhideWhenUsed="1"/>
     <w:lsdException w:name="Table Grid" w:uiPriority="39"/>
+    <w:lsdException w:name="Table Theme" w:semiHidden="1" w:unhideWhenUsed="1"/>
     <w:lsdException w:name="Placeholder Text" w:semiHidden="1"/>
     <w:lsdException w:name="No Spacing" w:uiPriority="1" w:qFormat="1"/>
     <w:lsdException w:name="Light Shading" w:uiPriority="60"/>
@@ -1156,7 +1383,6 @@
     <w:lsdException w:name="Smart Hyperlink" w:semiHidden="1" w:unhideWhenUsed="1"/>
     <w:lsdException w:name="Hashtag" w:semiHidden="1" w:unhideWhenUsed="1"/>
     <w:lsdException w:name="Unresolved Mention" w:semiHidden="1" w:unhideWhenUsed="1"/>
-    <w:lsdException w:name="Smart Link" w:semiHidden="1" w:unhideWhenUsed="1"/>
   </w:latentStyles>
   <w:style w:type="paragraph" w:default="1" w:styleId="Normal">
     <w:name w:val="Normal"/>
@@ -1267,6 +1493,17 @@
       <w:b/>
       <w:bCs/>
     </w:rPr>
+  </w:style>
+  <w:style w:type="paragraph" w:styleId="ListParagraph">
+    <w:name w:val="List Paragraph"/>
+    <w:basedOn w:val="Normal"/>
+    <w:uiPriority w:val="34"/>
+    <w:qFormat/>
+    <w:rsid w:val="00931E47"/>
+    <w:pPr>
+      <w:ind w:left="720"/>
+      <w:contextualSpacing/>
+    </w:pPr>
   </w:style>
 </w:styles>
 </file>

</xml_diff>